<commit_message>
Manual de usuario movil terminado
</commit_message>
<xml_diff>
--- a/docs/Guia de usuario.docx
+++ b/docs/Guia de usuario.docx
@@ -24,7 +24,6 @@
           <w:rFonts w:cs="Arial"/>
           <w:b/>
           <w:sz w:val="52"/>
-          <w:u w:val="single"/>
         </w:rPr>
         <w:t>Virtual</w:t>
       </w:r>
@@ -79,7 +78,7 @@
           <w:b/>
           <w:sz w:val="24"/>
         </w:rPr>
-        <w:t>Versión 1.0</w:t>
+        <w:t>Versión 1.0.0</w:t>
       </w:r>
       <w:r>
         <w:rPr>
@@ -87,65 +86,25 @@
           <w:b/>
           <w:sz w:val="24"/>
         </w:rPr>
-        <w:t>.0</w:t>
-      </w:r>
+        <w:t xml:space="preserve"> </w:t>
+      </w:r>
+    </w:p>
+    <w:p>
+      <w:pPr>
+        <w:jc w:val="center"/>
+        <w:rPr>
+          <w:rFonts w:cs="Arial"/>
+          <w:b/>
+          <w:sz w:val="32"/>
+        </w:rPr>
+      </w:pPr>
       <w:r>
         <w:rPr>
           <w:rFonts w:cs="Arial"/>
           <w:b/>
           <w:sz w:val="24"/>
         </w:rPr>
-        <w:t xml:space="preserve"> </w:t>
-      </w:r>
-    </w:p>
-    <w:p>
-      <w:pPr>
-        <w:jc w:val="center"/>
-        <w:rPr>
-          <w:rFonts w:cs="Arial"/>
-          <w:b/>
-          <w:sz w:val="32"/>
-        </w:rPr>
-      </w:pPr>
-      <w:r>
-        <w:rPr>
-          <w:rFonts w:cs="Arial"/>
-          <w:b/>
-          <w:sz w:val="24"/>
-        </w:rPr>
-        <w:t xml:space="preserve">Fecha: </w:t>
-      </w:r>
-      <w:r>
-        <w:rPr>
-          <w:rFonts w:cs="Arial"/>
-          <w:b/>
-          <w:sz w:val="24"/>
-        </w:rPr>
-        <w:t>29</w:t>
-      </w:r>
-      <w:r>
-        <w:rPr>
-          <w:rFonts w:cs="Arial"/>
-          <w:b/>
-          <w:sz w:val="24"/>
-        </w:rPr>
-        <w:t xml:space="preserve"> </w:t>
-      </w:r>
-      <w:r>
-        <w:rPr>
-          <w:rFonts w:cs="Arial"/>
-          <w:b/>
-          <w:sz w:val="24"/>
-        </w:rPr>
-        <w:t>marzo</w:t>
-      </w:r>
-      <w:r>
-        <w:rPr>
-          <w:rFonts w:cs="Arial"/>
-          <w:b/>
-          <w:sz w:val="24"/>
-        </w:rPr>
-        <w:t xml:space="preserve"> 2014</w:t>
+        <w:t>Fecha: 29 marzo 2014</w:t>
       </w:r>
     </w:p>
     <w:p>
@@ -452,6 +411,8 @@
             </w:rPr>
             <w:t>Contenido</w:t>
           </w:r>
+          <w:bookmarkStart w:id="0" w:name="_GoBack"/>
+          <w:bookmarkEnd w:id="0"/>
         </w:p>
         <w:p>
           <w:pPr>
@@ -475,7 +436,7 @@
           <w:r>
             <w:fldChar w:fldCharType="separate"/>
           </w:r>
-          <w:hyperlink w:anchor="_Toc383859007" w:history="1">
+          <w:hyperlink w:anchor="_Toc383867104" w:history="1">
             <w:r>
               <w:rPr>
                 <w:rStyle w:val="Hipervnculo"/>
@@ -502,7 +463,7 @@
                 <w:noProof/>
                 <w:webHidden/>
               </w:rPr>
-              <w:instrText xml:space="preserve"> PAGEREF _Toc383859007 \h </w:instrText>
+              <w:instrText xml:space="preserve"> PAGEREF _Toc383867104 \h </w:instrText>
             </w:r>
             <w:r>
               <w:rPr>
@@ -546,7 +507,7 @@
               <w:lang w:eastAsia="es-MX"/>
             </w:rPr>
           </w:pPr>
-          <w:hyperlink w:anchor="_Toc383859008" w:history="1">
+          <w:hyperlink w:anchor="_Toc383867105" w:history="1">
             <w:r>
               <w:rPr>
                 <w:rStyle w:val="Hipervnculo"/>
@@ -573,7 +534,7 @@
                 <w:noProof/>
                 <w:webHidden/>
               </w:rPr>
-              <w:instrText xml:space="preserve"> PAGEREF _Toc383859008 \h </w:instrText>
+              <w:instrText xml:space="preserve"> PAGEREF _Toc383867105 \h </w:instrText>
             </w:r>
             <w:r>
               <w:rPr>
@@ -594,6 +555,290 @@
                 <w:webHidden/>
               </w:rPr>
               <w:t>4</w:t>
+            </w:r>
+            <w:r>
+              <w:rPr>
+                <w:noProof/>
+                <w:webHidden/>
+              </w:rPr>
+              <w:fldChar w:fldCharType="end"/>
+            </w:r>
+          </w:hyperlink>
+        </w:p>
+        <w:p>
+          <w:pPr>
+            <w:pStyle w:val="TDC2"/>
+            <w:tabs>
+              <w:tab w:val="right" w:leader="dot" w:pos="8828"/>
+            </w:tabs>
+            <w:rPr>
+              <w:rFonts w:asciiTheme="minorHAnsi" w:eastAsiaTheme="minorEastAsia" w:hAnsiTheme="minorHAnsi" w:cstheme="minorBidi"/>
+              <w:noProof/>
+              <w:szCs w:val="22"/>
+              <w:lang w:eastAsia="es-MX"/>
+            </w:rPr>
+          </w:pPr>
+          <w:hyperlink w:anchor="_Toc383867106" w:history="1">
+            <w:r>
+              <w:rPr>
+                <w:rStyle w:val="Hipervnculo"/>
+                <w:noProof/>
+              </w:rPr>
+              <w:t>Instalar la aplicación.</w:t>
+            </w:r>
+            <w:r>
+              <w:rPr>
+                <w:noProof/>
+                <w:webHidden/>
+              </w:rPr>
+              <w:tab/>
+            </w:r>
+            <w:r>
+              <w:rPr>
+                <w:noProof/>
+                <w:webHidden/>
+              </w:rPr>
+              <w:fldChar w:fldCharType="begin"/>
+            </w:r>
+            <w:r>
+              <w:rPr>
+                <w:noProof/>
+                <w:webHidden/>
+              </w:rPr>
+              <w:instrText xml:space="preserve"> PAGEREF _Toc383867106 \h </w:instrText>
+            </w:r>
+            <w:r>
+              <w:rPr>
+                <w:noProof/>
+                <w:webHidden/>
+              </w:rPr>
+            </w:r>
+            <w:r>
+              <w:rPr>
+                <w:noProof/>
+                <w:webHidden/>
+              </w:rPr>
+              <w:fldChar w:fldCharType="separate"/>
+            </w:r>
+            <w:r>
+              <w:rPr>
+                <w:noProof/>
+                <w:webHidden/>
+              </w:rPr>
+              <w:t>4</w:t>
+            </w:r>
+            <w:r>
+              <w:rPr>
+                <w:noProof/>
+                <w:webHidden/>
+              </w:rPr>
+              <w:fldChar w:fldCharType="end"/>
+            </w:r>
+          </w:hyperlink>
+        </w:p>
+        <w:p>
+          <w:pPr>
+            <w:pStyle w:val="TDC2"/>
+            <w:tabs>
+              <w:tab w:val="right" w:leader="dot" w:pos="8828"/>
+            </w:tabs>
+            <w:rPr>
+              <w:rFonts w:asciiTheme="minorHAnsi" w:eastAsiaTheme="minorEastAsia" w:hAnsiTheme="minorHAnsi" w:cstheme="minorBidi"/>
+              <w:noProof/>
+              <w:szCs w:val="22"/>
+              <w:lang w:eastAsia="es-MX"/>
+            </w:rPr>
+          </w:pPr>
+          <w:hyperlink w:anchor="_Toc383867107" w:history="1">
+            <w:r>
+              <w:rPr>
+                <w:rStyle w:val="Hipervnculo"/>
+                <w:noProof/>
+              </w:rPr>
+              <w:t>Ingresar al sistema.</w:t>
+            </w:r>
+            <w:r>
+              <w:rPr>
+                <w:noProof/>
+                <w:webHidden/>
+              </w:rPr>
+              <w:tab/>
+            </w:r>
+            <w:r>
+              <w:rPr>
+                <w:noProof/>
+                <w:webHidden/>
+              </w:rPr>
+              <w:fldChar w:fldCharType="begin"/>
+            </w:r>
+            <w:r>
+              <w:rPr>
+                <w:noProof/>
+                <w:webHidden/>
+              </w:rPr>
+              <w:instrText xml:space="preserve"> PAGEREF _Toc383867107 \h </w:instrText>
+            </w:r>
+            <w:r>
+              <w:rPr>
+                <w:noProof/>
+                <w:webHidden/>
+              </w:rPr>
+            </w:r>
+            <w:r>
+              <w:rPr>
+                <w:noProof/>
+                <w:webHidden/>
+              </w:rPr>
+              <w:fldChar w:fldCharType="separate"/>
+            </w:r>
+            <w:r>
+              <w:rPr>
+                <w:noProof/>
+                <w:webHidden/>
+              </w:rPr>
+              <w:t>7</w:t>
+            </w:r>
+            <w:r>
+              <w:rPr>
+                <w:noProof/>
+                <w:webHidden/>
+              </w:rPr>
+              <w:fldChar w:fldCharType="end"/>
+            </w:r>
+          </w:hyperlink>
+        </w:p>
+        <w:p>
+          <w:pPr>
+            <w:pStyle w:val="TDC2"/>
+            <w:tabs>
+              <w:tab w:val="right" w:leader="dot" w:pos="8828"/>
+            </w:tabs>
+            <w:rPr>
+              <w:rFonts w:asciiTheme="minorHAnsi" w:eastAsiaTheme="minorEastAsia" w:hAnsiTheme="minorHAnsi" w:cstheme="minorBidi"/>
+              <w:noProof/>
+              <w:szCs w:val="22"/>
+              <w:lang w:eastAsia="es-MX"/>
+            </w:rPr>
+          </w:pPr>
+          <w:hyperlink w:anchor="_Toc383867108" w:history="1">
+            <w:r>
+              <w:rPr>
+                <w:rStyle w:val="Hipervnculo"/>
+                <w:noProof/>
+              </w:rPr>
+              <w:t>Seleccionar disponibilidad de horario.</w:t>
+            </w:r>
+            <w:r>
+              <w:rPr>
+                <w:noProof/>
+                <w:webHidden/>
+              </w:rPr>
+              <w:tab/>
+            </w:r>
+            <w:r>
+              <w:rPr>
+                <w:noProof/>
+                <w:webHidden/>
+              </w:rPr>
+              <w:fldChar w:fldCharType="begin"/>
+            </w:r>
+            <w:r>
+              <w:rPr>
+                <w:noProof/>
+                <w:webHidden/>
+              </w:rPr>
+              <w:instrText xml:space="preserve"> PAGEREF _Toc383867108 \h </w:instrText>
+            </w:r>
+            <w:r>
+              <w:rPr>
+                <w:noProof/>
+                <w:webHidden/>
+              </w:rPr>
+            </w:r>
+            <w:r>
+              <w:rPr>
+                <w:noProof/>
+                <w:webHidden/>
+              </w:rPr>
+              <w:fldChar w:fldCharType="separate"/>
+            </w:r>
+            <w:r>
+              <w:rPr>
+                <w:noProof/>
+                <w:webHidden/>
+              </w:rPr>
+              <w:t>8</w:t>
+            </w:r>
+            <w:r>
+              <w:rPr>
+                <w:noProof/>
+                <w:webHidden/>
+              </w:rPr>
+              <w:fldChar w:fldCharType="end"/>
+            </w:r>
+          </w:hyperlink>
+        </w:p>
+        <w:p>
+          <w:pPr>
+            <w:pStyle w:val="TDC2"/>
+            <w:tabs>
+              <w:tab w:val="right" w:leader="dot" w:pos="8828"/>
+            </w:tabs>
+            <w:rPr>
+              <w:rFonts w:asciiTheme="minorHAnsi" w:eastAsiaTheme="minorEastAsia" w:hAnsiTheme="minorHAnsi" w:cstheme="minorBidi"/>
+              <w:noProof/>
+              <w:szCs w:val="22"/>
+              <w:lang w:eastAsia="es-MX"/>
+            </w:rPr>
+          </w:pPr>
+          <w:hyperlink w:anchor="_Toc383867109" w:history="1">
+            <w:r>
+              <w:rPr>
+                <w:rStyle w:val="Hipervnculo"/>
+                <w:noProof/>
+              </w:rPr>
+              <w:t>Carga Académica sugerida.</w:t>
+            </w:r>
+            <w:r>
+              <w:rPr>
+                <w:noProof/>
+                <w:webHidden/>
+              </w:rPr>
+              <w:tab/>
+            </w:r>
+            <w:r>
+              <w:rPr>
+                <w:noProof/>
+                <w:webHidden/>
+              </w:rPr>
+              <w:fldChar w:fldCharType="begin"/>
+            </w:r>
+            <w:r>
+              <w:rPr>
+                <w:noProof/>
+                <w:webHidden/>
+              </w:rPr>
+              <w:instrText xml:space="preserve"> PAGEREF _Toc383867109 \h </w:instrText>
+            </w:r>
+            <w:r>
+              <w:rPr>
+                <w:noProof/>
+                <w:webHidden/>
+              </w:rPr>
+            </w:r>
+            <w:r>
+              <w:rPr>
+                <w:noProof/>
+                <w:webHidden/>
+              </w:rPr>
+              <w:fldChar w:fldCharType="separate"/>
+            </w:r>
+            <w:r>
+              <w:rPr>
+                <w:noProof/>
+                <w:webHidden/>
+              </w:rPr>
+              <w:t>9</w:t>
             </w:r>
             <w:r>
               <w:rPr>
@@ -617,7 +862,7 @@
               <w:lang w:eastAsia="es-MX"/>
             </w:rPr>
           </w:pPr>
-          <w:hyperlink w:anchor="_Toc383859009" w:history="1">
+          <w:hyperlink w:anchor="_Toc383867110" w:history="1">
             <w:r>
               <w:rPr>
                 <w:rStyle w:val="Hipervnculo"/>
@@ -644,7 +889,7 @@
                 <w:noProof/>
                 <w:webHidden/>
               </w:rPr>
-              <w:instrText xml:space="preserve"> PAGEREF _Toc383859009 \h </w:instrText>
+              <w:instrText xml:space="preserve"> PAGEREF _Toc383867110 \h </w:instrText>
             </w:r>
             <w:r>
               <w:rPr>
@@ -664,7 +909,7 @@
                 <w:noProof/>
                 <w:webHidden/>
               </w:rPr>
-              <w:t>4</w:t>
+              <w:t>10</w:t>
             </w:r>
             <w:r>
               <w:rPr>
@@ -730,23 +975,23 @@
         <w:spacing w:after="240"/>
         <w:jc w:val="both"/>
       </w:pPr>
-      <w:bookmarkStart w:id="0" w:name="_Toc383859007"/>
+      <w:bookmarkStart w:id="1" w:name="_Toc383867104"/>
       <w:r>
         <w:lastRenderedPageBreak/>
         <w:t>Introducción</w:t>
       </w:r>
-      <w:bookmarkEnd w:id="0"/>
+      <w:bookmarkEnd w:id="1"/>
     </w:p>
     <w:p>
       <w:pPr>
         <w:pStyle w:val="Ttulo1"/>
         <w:jc w:val="both"/>
       </w:pPr>
-      <w:bookmarkStart w:id="1" w:name="_Toc383859008"/>
+      <w:bookmarkStart w:id="2" w:name="_Toc383867105"/>
       <w:r>
         <w:t>La aplicación móvil.</w:t>
       </w:r>
-      <w:bookmarkEnd w:id="1"/>
+      <w:bookmarkEnd w:id="2"/>
     </w:p>
     <w:p>
       <w:pPr>
@@ -761,9 +1006,11 @@
         <w:pStyle w:val="Ttulo2"/>
         <w:jc w:val="both"/>
       </w:pPr>
+      <w:bookmarkStart w:id="3" w:name="_Toc383867106"/>
       <w:r>
         <w:t>Instalar la aplicación.</w:t>
       </w:r>
+      <w:bookmarkEnd w:id="3"/>
     </w:p>
     <w:p>
       <w:pPr>
@@ -1081,8 +1328,6 @@
           </wp:inline>
         </w:drawing>
       </w:r>
-      <w:bookmarkStart w:id="2" w:name="_GoBack"/>
-      <w:bookmarkEnd w:id="2"/>
     </w:p>
     <w:p/>
     <w:p/>
@@ -1096,11 +1341,35 @@
     </w:p>
     <w:p>
       <w:pPr>
+        <w:pStyle w:val="Ttulo2"/>
+      </w:pPr>
+      <w:bookmarkStart w:id="4" w:name="_Toc383867107"/>
+      <w:r>
+        <w:lastRenderedPageBreak/>
+        <w:t>Ingresar al sistema.</w:t>
+      </w:r>
+      <w:bookmarkEnd w:id="4"/>
+    </w:p>
+    <w:p>
+      <w:pPr>
         <w:jc w:val="both"/>
       </w:pPr>
       <w:r>
-        <w:lastRenderedPageBreak/>
-        <w:t>El siguiente paso será ingresar al sistema, con lo que tendrá que proporcionar, su matrícula escolar y su clave correspondiente, como se muestra en la siguiente figura.</w:t>
+        <w:t>El siguiente paso será ingresar al sistema, con lo que tendrá que proporcionar</w:t>
+      </w:r>
+      <w:r>
+        <w:t xml:space="preserve"> la dirección </w:t>
+      </w:r>
+      <w:proofErr w:type="spellStart"/>
+      <w:r>
+        <w:t>ip</w:t>
+      </w:r>
+      <w:proofErr w:type="spellEnd"/>
+      <w:r>
+        <w:t xml:space="preserve"> del servidor al que vaya ingresar</w:t>
+      </w:r>
+      <w:r>
+        <w:t>, su matrícula escolar y su clave correspondiente, como se muestra en la siguiente figura.</w:t>
       </w:r>
     </w:p>
     <w:p>
@@ -1122,9 +1391,9 @@
         </w:rPr>
         <w:drawing>
           <wp:inline distT="0" distB="0" distL="0" distR="0">
-            <wp:extent cx="2246140" cy="3829050"/>
-            <wp:effectExtent l="0" t="0" r="1905" b="0"/>
-            <wp:docPr id="5" name="Imagen 5" descr="C:\Users\gustavo\Desktop\appchalenge\Screenshot_2014-03-29-12-03-26.png"/>
+            <wp:extent cx="2960285" cy="5053263"/>
+            <wp:effectExtent l="0" t="0" r="0" b="0"/>
+            <wp:docPr id="10" name="Imagen 10" descr="C:\Users\gustavo\Desktop\appchalenge\Screenshot_2014-03-29-14-25-16.png"/>
             <wp:cNvGraphicFramePr>
               <a:graphicFrameLocks xmlns:a="http://schemas.openxmlformats.org/drawingml/2006/main" noChangeAspect="1"/>
             </wp:cNvGraphicFramePr>
@@ -1132,13 +1401,13 @@
               <a:graphicData uri="http://schemas.openxmlformats.org/drawingml/2006/picture">
                 <pic:pic xmlns:pic="http://schemas.openxmlformats.org/drawingml/2006/picture">
                   <pic:nvPicPr>
-                    <pic:cNvPr id="0" name="Picture 5" descr="C:\Users\gustavo\Desktop\appchalenge\Screenshot_2014-03-29-12-03-26.png"/>
+                    <pic:cNvPr id="0" name="Picture 1" descr="C:\Users\gustavo\Desktop\appchalenge\Screenshot_2014-03-29-14-25-16.png"/>
                     <pic:cNvPicPr>
                       <a:picLocks noChangeAspect="1" noChangeArrowheads="1"/>
                     </pic:cNvPicPr>
                   </pic:nvPicPr>
                   <pic:blipFill>
-                    <a:blip r:embed="rId10" cstate="print">
+                    <a:blip r:embed="rId10">
                       <a:extLst>
                         <a:ext uri="{28A0092B-C50C-407E-A947-70E740481C1C}">
                           <a14:useLocalDpi xmlns:a14="http://schemas.microsoft.com/office/drawing/2010/main" val="0"/>
@@ -1153,7 +1422,7 @@
                   <pic:spPr bwMode="auto">
                     <a:xfrm>
                       <a:off x="0" y="0"/>
-                      <a:ext cx="2253059" cy="3840845"/>
+                      <a:ext cx="2963610" cy="5058938"/>
                     </a:xfrm>
                     <a:prstGeom prst="rect">
                       <a:avLst/>
@@ -1190,6 +1459,16 @@
       <w:r>
         <w:t>, en caso contrario enviara el mensaje de error correspondiente.</w:t>
       </w:r>
+    </w:p>
+    <w:p>
+      <w:pPr>
+        <w:pStyle w:val="Ttulo2"/>
+      </w:pPr>
+      <w:bookmarkStart w:id="5" w:name="_Toc383867108"/>
+      <w:r>
+        <w:t>Seleccionar disponibilidad de horario.</w:t>
+      </w:r>
+      <w:bookmarkEnd w:id="5"/>
     </w:p>
     <w:p>
       <w:pPr>
@@ -1303,6 +1582,7 @@
           <w:noProof/>
           <w:lang w:eastAsia="es-MX"/>
         </w:rPr>
+        <w:lastRenderedPageBreak/>
         <w:drawing>
           <wp:inline distT="0" distB="0" distL="0" distR="0">
             <wp:extent cx="4744528" cy="2779107"/>
@@ -1355,10 +1635,19 @@
     </w:p>
     <w:p>
       <w:pPr>
+        <w:pStyle w:val="Ttulo2"/>
+      </w:pPr>
+      <w:bookmarkStart w:id="6" w:name="_Toc383867109"/>
+      <w:r>
+        <w:t>Carga Académica sugerida.</w:t>
+      </w:r>
+      <w:bookmarkEnd w:id="6"/>
+    </w:p>
+    <w:p>
+      <w:pPr>
         <w:jc w:val="both"/>
       </w:pPr>
       <w:r>
-        <w:lastRenderedPageBreak/>
         <w:t>Como siguiente paso el alumno presionara el botón que dice carga académica sugerida y enseguida se le mostrara una pantalla con la carga académica sugerida según la aplicación, tanto de extraordinarios como de ordinarios.</w:t>
       </w:r>
     </w:p>
@@ -1446,6 +1735,7 @@
           <w:noProof/>
           <w:lang w:eastAsia="es-MX"/>
         </w:rPr>
+        <w:lastRenderedPageBreak/>
         <w:drawing>
           <wp:inline distT="0" distB="0" distL="0" distR="0">
             <wp:extent cx="4295955" cy="2518218"/>
@@ -1505,11 +1795,11 @@
       <w:pPr>
         <w:pStyle w:val="Ttulo1"/>
       </w:pPr>
-      <w:bookmarkStart w:id="3" w:name="_Toc383859009"/>
+      <w:bookmarkStart w:id="7" w:name="_Toc383867110"/>
       <w:r>
         <w:t>La aplicación web.</w:t>
       </w:r>
-      <w:bookmarkEnd w:id="3"/>
+      <w:bookmarkEnd w:id="7"/>
     </w:p>
     <w:p/>
     <w:sectPr>

</xml_diff>

<commit_message>
documento de aplicaciones realizado.
</commit_message>
<xml_diff>
--- a/docs/Guia de usuario.docx
+++ b/docs/Guia de usuario.docx
@@ -41,6 +41,24 @@
         <w:jc w:val="center"/>
         <w:rPr>
           <w:rFonts w:cs="Arial"/>
+          <w:b/>
+          <w:sz w:val="52"/>
+        </w:rPr>
+      </w:pPr>
+      <w:r>
+        <w:rPr>
+          <w:rFonts w:cs="Arial"/>
+          <w:b/>
+          <w:sz w:val="52"/>
+        </w:rPr>
+        <w:t>Máxima Cohesión</w:t>
+      </w:r>
+    </w:p>
+    <w:p>
+      <w:pPr>
+        <w:jc w:val="center"/>
+        <w:rPr>
+          <w:rFonts w:cs="Arial"/>
           <w:sz w:val="32"/>
         </w:rPr>
       </w:pPr>
@@ -50,7 +68,17 @@
           <w:b/>
           <w:sz w:val="52"/>
         </w:rPr>
-        <w:t>Máxima Cohesión</w:t>
+        <w:t>Guía</w:t>
+      </w:r>
+      <w:bookmarkStart w:id="0" w:name="_GoBack"/>
+      <w:bookmarkEnd w:id="0"/>
+      <w:r>
+        <w:rPr>
+          <w:rFonts w:cs="Arial"/>
+          <w:b/>
+          <w:sz w:val="52"/>
+        </w:rPr>
+        <w:t xml:space="preserve"> de usuario.</w:t>
       </w:r>
     </w:p>
     <w:p>
@@ -411,8 +439,6 @@
             </w:rPr>
             <w:t>Contenido</w:t>
           </w:r>
-          <w:bookmarkStart w:id="0" w:name="_GoBack"/>
-          <w:bookmarkEnd w:id="0"/>
         </w:p>
         <w:p>
           <w:pPr>

</xml_diff>